<commit_message>
Testing Promises and AJAX using SWAPI.dev
</commit_message>
<xml_diff>
--- a/JS Front End/JS Front-End - February 2024/DOM Manipulation and Events - Exercise/06.JS-Front-End-DOM-Events-Exercise.docx
+++ b/JS Front End/JS Front-End - February 2024/DOM Manipulation and Events - Exercise/06.JS-Front-End-DOM-Events-Exercise.docx
@@ -2870,12 +2870,16 @@
       <w:r>
         <w:t xml:space="preserve"> is clicked, you should get the given message from the first </w:t>
       </w:r>
+      <w:proofErr w:type="spellStart"/>
+      <w:proofErr w:type="gramStart"/>
       <w:r>
         <w:rPr>
           <w:b/>
         </w:rPr>
         <w:t>textarea</w:t>
       </w:r>
+      <w:proofErr w:type="spellEnd"/>
+      <w:proofErr w:type="gramEnd"/>
       <w:r>
         <w:t>. When you get the current message, you should encode it as follows:</w:t>
       </w:r>
@@ -2948,8 +2952,13 @@
         <w:t>s</w:t>
       </w:r>
       <w:r>
-        <w:t xml:space="preserve"> the current character in that message</w:t>
-      </w:r>
+        <w:t xml:space="preserve"> the current character in that </w:t>
+      </w:r>
+      <w:proofErr w:type="gramStart"/>
+      <w:r>
+        <w:t>message</w:t>
+      </w:r>
+      <w:proofErr w:type="gramEnd"/>
     </w:p>
     <w:p>
       <w:pPr>
@@ -2981,6 +2990,7 @@
       <w:r>
         <w:t xml:space="preserve"> </w:t>
       </w:r>
+      <w:proofErr w:type="spellStart"/>
       <w:r>
         <w:rPr>
           <w:b/>
@@ -2988,6 +2998,7 @@
         </w:rPr>
         <w:t>textarea</w:t>
       </w:r>
+      <w:proofErr w:type="spellEnd"/>
       <w:r>
         <w:t xml:space="preserve"> and </w:t>
       </w:r>
@@ -3005,8 +3016,18 @@
         <w:rPr>
           <w:b/>
         </w:rPr>
-        <w:t>receiver textarea</w:t>
-      </w:r>
+        <w:t xml:space="preserve">receiver </w:t>
+      </w:r>
+      <w:proofErr w:type="spellStart"/>
+      <w:proofErr w:type="gramStart"/>
+      <w:r>
+        <w:rPr>
+          <w:b/>
+        </w:rPr>
+        <w:t>textarea</w:t>
+      </w:r>
+      <w:proofErr w:type="spellEnd"/>
+      <w:proofErr w:type="gramEnd"/>
     </w:p>
     <w:p>
       <w:pPr>
@@ -3230,8 +3251,16 @@
         <w:rPr>
           <w:b/>
         </w:rPr>
-        <w:t>the receiver textarea</w:t>
-      </w:r>
+        <w:t xml:space="preserve">the receiver </w:t>
+      </w:r>
+      <w:proofErr w:type="spellStart"/>
+      <w:r>
+        <w:rPr>
+          <w:b/>
+        </w:rPr>
+        <w:t>textarea</w:t>
+      </w:r>
+      <w:proofErr w:type="spellEnd"/>
       <w:r>
         <w:t xml:space="preserve"> and do the </w:t>
       </w:r>
@@ -3273,8 +3302,13 @@
         <w:t>ASCII NUMBER</w:t>
       </w:r>
       <w:r>
-        <w:t>, that represents the current character in that message</w:t>
-      </w:r>
+        <w:t xml:space="preserve">, that represents the current character in that </w:t>
+      </w:r>
+      <w:proofErr w:type="gramStart"/>
+      <w:r>
+        <w:t>message</w:t>
+      </w:r>
+      <w:proofErr w:type="gramEnd"/>
     </w:p>
     <w:p>
       <w:pPr>
@@ -3308,6 +3342,7 @@
       <w:r>
         <w:t xml:space="preserve">in the receiver </w:t>
       </w:r>
+      <w:proofErr w:type="spellStart"/>
       <w:r>
         <w:rPr>
           <w:b/>
@@ -3326,9 +3361,15 @@
         </w:rPr>
         <w:t>rea</w:t>
       </w:r>
-      <w:r>
-        <w:t>, to make it readable</w:t>
-      </w:r>
+      <w:proofErr w:type="spellEnd"/>
+      <w:r>
+        <w:t xml:space="preserve">, to make it </w:t>
+      </w:r>
+      <w:proofErr w:type="gramStart"/>
+      <w:r>
+        <w:t>readable</w:t>
+      </w:r>
+      <w:proofErr w:type="gramEnd"/>
     </w:p>
     <w:p>
       <w:pPr>
@@ -3803,14 +3844,31 @@
           <w:b/>
           <w:noProof/>
         </w:rPr>
-        <w:t xml:space="preserve"> {furniture2</w:t>
-      </w:r>
+        <w:t xml:space="preserve"> {furniture</w:t>
+      </w:r>
+      <w:proofErr w:type="gramStart"/>
       <w:r>
         <w:rPr>
           <w:rFonts w:ascii="Consolas" w:hAnsi="Consolas"/>
           <w:b/>
-        </w:rPr>
-        <w:t>}…"</w:t>
+          <w:noProof/>
+        </w:rPr>
+        <w:t>2</w:t>
+      </w:r>
+      <w:r>
+        <w:rPr>
+          <w:rFonts w:ascii="Consolas" w:hAnsi="Consolas"/>
+          <w:b/>
+        </w:rPr>
+        <w:t>}…</w:t>
+      </w:r>
+      <w:proofErr w:type="gramEnd"/>
+      <w:r>
+        <w:rPr>
+          <w:rFonts w:ascii="Consolas" w:hAnsi="Consolas"/>
+          <w:b/>
+        </w:rPr>
+        <w:t>"</w:t>
       </w:r>
       <w:r>
         <w:rPr>
@@ -5902,7 +5960,7 @@
         </w:rPr>
         <w:lastRenderedPageBreak/>
         <w:drawing>
-          <wp:inline distT="0" distB="0" distL="0" distR="0" wp14:anchorId="1C81F232" wp14:editId="5AC51755">
+          <wp:inline distT="0" distB="0" distL="0" distR="0" wp14:anchorId="1C81F232" wp14:editId="1996C7BD">
             <wp:extent cx="5873563" cy="2296477"/>
             <wp:effectExtent l="19050" t="19050" r="13335" b="27940"/>
             <wp:docPr id="48" name="Picture 1"/>
@@ -6375,7 +6433,7 @@
           <w:lang w:val="bg-BG" w:eastAsia="bg-BG"/>
         </w:rPr>
         <w:drawing>
-          <wp:inline distT="0" distB="0" distL="0" distR="0" wp14:anchorId="507DB3BB" wp14:editId="43D84468">
+          <wp:inline distT="0" distB="0" distL="0" distR="0" wp14:anchorId="507DB3BB" wp14:editId="7A513CCF">
             <wp:extent cx="5972810" cy="2335281"/>
             <wp:effectExtent l="19050" t="19050" r="8890" b="27305"/>
             <wp:docPr id="49" name="Picture 3"/>
@@ -6439,7 +6497,7 @@
         </w:rPr>
         <w:lastRenderedPageBreak/>
         <w:drawing>
-          <wp:inline distT="0" distB="0" distL="0" distR="0" wp14:anchorId="1A2C269E" wp14:editId="7DC6848E">
+          <wp:inline distT="0" distB="0" distL="0" distR="0" wp14:anchorId="1A2C269E" wp14:editId="2E75DAA2">
             <wp:extent cx="5972810" cy="2284282"/>
             <wp:effectExtent l="19050" t="19050" r="27940" b="20955"/>
             <wp:docPr id="50" name="Picture 4"/>
@@ -6502,7 +6560,7 @@
           <w:lang w:val="bg-BG" w:eastAsia="bg-BG"/>
         </w:rPr>
         <w:drawing>
-          <wp:inline distT="0" distB="0" distL="0" distR="0" wp14:anchorId="5DE412F5" wp14:editId="3C7C0B33">
+          <wp:inline distT="0" distB="0" distL="0" distR="0" wp14:anchorId="5DE412F5" wp14:editId="199CC673">
             <wp:extent cx="5972810" cy="2303571"/>
             <wp:effectExtent l="19050" t="19050" r="8890" b="20955"/>
             <wp:docPr id="51" name="Picture 5"/>
@@ -6565,7 +6623,7 @@
           <w:lang w:val="bg-BG" w:eastAsia="bg-BG"/>
         </w:rPr>
         <w:drawing>
-          <wp:inline distT="0" distB="0" distL="0" distR="0" wp14:anchorId="634A3FCE" wp14:editId="5B78986A">
+          <wp:inline distT="0" distB="0" distL="0" distR="0" wp14:anchorId="634A3FCE" wp14:editId="3E59E46C">
             <wp:extent cx="5972810" cy="2190872"/>
             <wp:effectExtent l="19050" t="19050" r="27940" b="19050"/>
             <wp:docPr id="25" name="Picture 5"/>
@@ -6624,7 +6682,7 @@
           <w:lang w:val="bg-BG" w:eastAsia="bg-BG"/>
         </w:rPr>
         <w:drawing>
-          <wp:inline distT="0" distB="0" distL="0" distR="0" wp14:anchorId="3F85BDBE" wp14:editId="30A8EC28">
+          <wp:inline distT="0" distB="0" distL="0" distR="0" wp14:anchorId="3F85BDBE" wp14:editId="64341D6E">
             <wp:extent cx="5972810" cy="2118152"/>
             <wp:effectExtent l="19050" t="19050" r="8890" b="15875"/>
             <wp:docPr id="29" name="Picture 5"/>
@@ -6902,12 +6960,21 @@
                             </w:rPr>
                             <w:t xml:space="preserve">© </w:t>
                           </w:r>
+                          <w:proofErr w:type="spellStart"/>
                           <w:r>
                             <w:rPr>
                               <w:sz w:val="17"/>
                               <w:szCs w:val="17"/>
                             </w:rPr>
-                            <w:t xml:space="preserve">SoftUni – </w:t>
+                            <w:t>SoftUni</w:t>
+                          </w:r>
+                          <w:proofErr w:type="spellEnd"/>
+                          <w:r>
+                            <w:rPr>
+                              <w:sz w:val="17"/>
+                              <w:szCs w:val="17"/>
+                            </w:rPr>
+                            <w:t xml:space="preserve"> – </w:t>
                           </w:r>
                           <w:hyperlink r:id="rId1" w:history="1">
                             <w:r>
@@ -7611,12 +7678,21 @@
                       </w:rPr>
                       <w:t xml:space="preserve">© </w:t>
                     </w:r>
+                    <w:proofErr w:type="spellStart"/>
                     <w:r>
                       <w:rPr>
                         <w:sz w:val="17"/>
                         <w:szCs w:val="17"/>
                       </w:rPr>
-                      <w:t xml:space="preserve">SoftUni – </w:t>
+                      <w:t>SoftUni</w:t>
+                    </w:r>
+                    <w:proofErr w:type="spellEnd"/>
+                    <w:r>
+                      <w:rPr>
+                        <w:sz w:val="17"/>
+                        <w:szCs w:val="17"/>
+                      </w:rPr>
+                      <w:t xml:space="preserve"> – </w:t>
                     </w:r>
                     <w:hyperlink r:id="rId20" w:history="1">
                       <w:r>

</xml_diff>